<commit_message>
Updates highlighting that the KB-MCP-Server doesn't need to be configured in VS Code GitHub CoPilot. The real entry point is the Orchestrator-Agent. Also, updates in related Architecture diagrams.
</commit_message>
<xml_diff>
--- a/docs/temp-word-docs/journal-for-orchestration-vibe-coding.docx
+++ b/docs/temp-word-docs/journal-for-orchestration-vibe-coding.docx
@@ -5,9 +5,31 @@
     <w:p>
       <w:pPr>
         <w:pStyle w:val="Heading1"/>
+        <w:rPr>
+          <w:b/>
+          <w:bCs/>
+        </w:rPr>
       </w:pPr>
       <w:r>
-        <w:t>Orchestrator VIBE CODING</w:t>
+        <w:rPr>
+          <w:b/>
+          <w:bCs/>
+        </w:rPr>
+        <w:t>Orchestrator</w:t>
+      </w:r>
+      <w:r>
+        <w:rPr>
+          <w:b/>
+          <w:bCs/>
+        </w:rPr>
+        <w:t xml:space="preserve"> Agent</w:t>
+      </w:r>
+      <w:r>
+        <w:rPr>
+          <w:b/>
+          <w:bCs/>
+        </w:rPr>
+        <w:t xml:space="preserve"> VIBE CODING</w:t>
       </w:r>
     </w:p>
     <w:p>
@@ -52,6 +74,9 @@
         <w:t xml:space="preserve">Keep </w:t>
       </w:r>
       <w:r>
+        <w:rPr>
+          <w:noProof/>
+        </w:rPr>
         <w:drawing>
           <wp:inline distT="0" distB="0" distL="0" distR="0" wp14:anchorId="48363405" wp14:editId="0B2C1E6C">
             <wp:extent cx="3772794" cy="6026150"/>
@@ -98,6 +123,9 @@
     <w:p/>
     <w:p>
       <w:r>
+        <w:rPr>
+          <w:noProof/>
+        </w:rPr>
         <w:drawing>
           <wp:inline distT="0" distB="0" distL="0" distR="0" wp14:anchorId="60DE7F70" wp14:editId="6824F800">
             <wp:extent cx="5943600" cy="1270635"/>
@@ -138,6 +166,9 @@
     <w:p/>
     <w:p>
       <w:r>
+        <w:rPr>
+          <w:noProof/>
+        </w:rPr>
         <w:drawing>
           <wp:inline distT="0" distB="0" distL="0" distR="0" wp14:anchorId="53FAC993" wp14:editId="25DC6137">
             <wp:extent cx="3714750" cy="5725560"/>
@@ -177,6 +208,9 @@
     </w:p>
     <w:p>
       <w:r>
+        <w:rPr>
+          <w:noProof/>
+        </w:rPr>
         <w:lastRenderedPageBreak/>
         <w:drawing>
           <wp:inline distT="0" distB="0" distL="0" distR="0" wp14:anchorId="7A71CA09" wp14:editId="6CA2FBAA">
@@ -217,6 +251,9 @@
     </w:p>
     <w:p>
       <w:r>
+        <w:rPr>
+          <w:noProof/>
+        </w:rPr>
         <w:lastRenderedPageBreak/>
         <w:drawing>
           <wp:inline distT="0" distB="0" distL="0" distR="0" wp14:anchorId="5837B3CA" wp14:editId="515E7D51">
@@ -257,6 +294,9 @@
     </w:p>
     <w:p>
       <w:r>
+        <w:rPr>
+          <w:noProof/>
+        </w:rPr>
         <w:lastRenderedPageBreak/>
         <w:drawing>
           <wp:inline distT="0" distB="0" distL="0" distR="0" wp14:anchorId="46722F73" wp14:editId="16D8261C">
@@ -306,6 +346,9 @@
     </w:p>
     <w:p>
       <w:r>
+        <w:rPr>
+          <w:noProof/>
+        </w:rPr>
         <w:drawing>
           <wp:inline distT="0" distB="0" distL="0" distR="0" wp14:anchorId="57B4469F" wp14:editId="5C0ADD43">
             <wp:extent cx="4806321" cy="3390900"/>
@@ -373,7 +416,15 @@
     </w:p>
     <w:p>
       <w:r>
-        <w:t>description: 'Implement the coding of an implementation-plan, step by step'</w:t>
+        <w:t xml:space="preserve">description: 'Implement the coding of an </w:t>
+      </w:r>
+      <w:proofErr w:type="gramStart"/>
+      <w:r>
+        <w:t>implementation-plan</w:t>
+      </w:r>
+      <w:proofErr w:type="gramEnd"/>
+      <w:r>
+        <w:t>, step by step'</w:t>
       </w:r>
     </w:p>
     <w:p>
@@ -440,6 +491,9 @@
         <w:br/>
       </w:r>
       <w:r>
+        <w:rPr>
+          <w:noProof/>
+        </w:rPr>
         <w:drawing>
           <wp:inline distT="0" distB="0" distL="0" distR="0" wp14:anchorId="10F22911" wp14:editId="11C553A6">
             <wp:extent cx="5943600" cy="2075180"/>
@@ -479,6 +533,9 @@
     </w:p>
     <w:p>
       <w:r>
+        <w:rPr>
+          <w:noProof/>
+        </w:rPr>
         <w:lastRenderedPageBreak/>
         <w:drawing>
           <wp:inline distT="0" distB="0" distL="0" distR="0" wp14:anchorId="77A8EA97" wp14:editId="7F0ECAC7">
@@ -519,6 +576,9 @@
     </w:p>
     <w:p>
       <w:r>
+        <w:rPr>
+          <w:noProof/>
+        </w:rPr>
         <w:lastRenderedPageBreak/>
         <w:drawing>
           <wp:inline distT="0" distB="0" distL="0" distR="0" wp14:anchorId="14A86241" wp14:editId="7786C703">
@@ -564,6 +624,9 @@
     </w:p>
     <w:p>
       <w:r>
+        <w:rPr>
+          <w:noProof/>
+        </w:rPr>
         <w:drawing>
           <wp:inline distT="0" distB="0" distL="0" distR="0" wp14:anchorId="3C6EA16B" wp14:editId="3C3EE2AE">
             <wp:extent cx="5943600" cy="4945380"/>
@@ -604,6 +667,9 @@
     <w:p/>
     <w:p>
       <w:r>
+        <w:rPr>
+          <w:noProof/>
+        </w:rPr>
         <w:drawing>
           <wp:inline distT="0" distB="0" distL="0" distR="0" wp14:anchorId="23EC7C00" wp14:editId="772D21DC">
             <wp:extent cx="5943600" cy="4707255"/>
@@ -649,6 +715,9 @@
     </w:p>
     <w:p>
       <w:r>
+        <w:rPr>
+          <w:noProof/>
+        </w:rPr>
         <w:drawing>
           <wp:inline distT="0" distB="0" distL="0" distR="0" wp14:anchorId="3E764F72" wp14:editId="5DD1333B">
             <wp:extent cx="5943600" cy="1947545"/>
@@ -688,6 +757,9 @@
     </w:p>
     <w:p>
       <w:r>
+        <w:rPr>
+          <w:noProof/>
+        </w:rPr>
         <w:lastRenderedPageBreak/>
         <w:drawing>
           <wp:inline distT="0" distB="0" distL="0" distR="0" wp14:anchorId="21454ECC" wp14:editId="7A0F9014">
@@ -729,6 +801,9 @@
     <w:p/>
     <w:p>
       <w:r>
+        <w:rPr>
+          <w:noProof/>
+        </w:rPr>
         <w:lastRenderedPageBreak/>
         <w:drawing>
           <wp:inline distT="0" distB="0" distL="0" distR="0" wp14:anchorId="0A1EC297" wp14:editId="66D3B15A">
@@ -791,6 +866,9 @@
     </w:p>
     <w:p>
       <w:r>
+        <w:rPr>
+          <w:noProof/>
+        </w:rPr>
         <w:drawing>
           <wp:inline distT="0" distB="0" distL="0" distR="0" wp14:anchorId="795DC677" wp14:editId="47E894A4">
             <wp:extent cx="5925377" cy="1362265"/>
@@ -831,6 +909,9 @@
     <w:p/>
     <w:p>
       <w:r>
+        <w:rPr>
+          <w:noProof/>
+        </w:rPr>
         <w:drawing>
           <wp:inline distT="0" distB="0" distL="0" distR="0" wp14:anchorId="70E25BDD" wp14:editId="5B2A20FF">
             <wp:extent cx="5943600" cy="1301750"/>
@@ -871,6 +952,9 @@
     <w:p/>
     <w:p>
       <w:r>
+        <w:rPr>
+          <w:noProof/>
+        </w:rPr>
         <w:drawing>
           <wp:inline distT="0" distB="0" distL="0" distR="0" wp14:anchorId="46EFB1C4" wp14:editId="67F9D8A0">
             <wp:extent cx="3797300" cy="4022866"/>
@@ -911,6 +995,9 @@
     <w:p/>
     <w:p>
       <w:r>
+        <w:rPr>
+          <w:noProof/>
+        </w:rPr>
         <w:lastRenderedPageBreak/>
         <w:drawing>
           <wp:inline distT="0" distB="0" distL="0" distR="0" wp14:anchorId="670119B5" wp14:editId="41EA411C">
@@ -968,6 +1055,9 @@
     </w:p>
     <w:p>
       <w:r>
+        <w:rPr>
+          <w:noProof/>
+        </w:rPr>
         <w:drawing>
           <wp:inline distT="0" distB="0" distL="0" distR="0" wp14:anchorId="63BF6A5C" wp14:editId="416025B6">
             <wp:extent cx="5258534" cy="981212"/>
@@ -1008,6 +1098,9 @@
     <w:p/>
     <w:p>
       <w:r>
+        <w:rPr>
+          <w:noProof/>
+        </w:rPr>
         <w:lastRenderedPageBreak/>
         <w:drawing>
           <wp:inline distT="0" distB="0" distL="0" distR="0" wp14:anchorId="6F3A3A5B" wp14:editId="7F8B1C91">
@@ -1057,6 +1150,7 @@
         <w:rPr>
           <w:b/>
           <w:bCs/>
+          <w:noProof/>
         </w:rPr>
         <w:lastRenderedPageBreak/>
         <w:drawing>
@@ -1129,6 +1223,9 @@
     </w:p>
     <w:p>
       <w:r>
+        <w:rPr>
+          <w:noProof/>
+        </w:rPr>
         <w:drawing>
           <wp:inline distT="0" distB="0" distL="0" distR="0" wp14:anchorId="4A4B6E06" wp14:editId="1346151C">
             <wp:extent cx="5925377" cy="1267002"/>
@@ -1168,6 +1265,9 @@
     </w:p>
     <w:p>
       <w:r>
+        <w:rPr>
+          <w:noProof/>
+        </w:rPr>
         <w:drawing>
           <wp:inline distT="0" distB="0" distL="0" distR="0" wp14:anchorId="09409AD4" wp14:editId="01D54D39">
             <wp:extent cx="5943600" cy="1741805"/>
@@ -1207,6 +1307,9 @@
     </w:p>
     <w:p>
       <w:r>
+        <w:rPr>
+          <w:noProof/>
+        </w:rPr>
         <w:drawing>
           <wp:inline distT="0" distB="0" distL="0" distR="0" wp14:anchorId="6C03057B" wp14:editId="58574364">
             <wp:extent cx="3807271" cy="3867150"/>
@@ -1281,6 +1384,7 @@
         <w:rPr>
           <w:b/>
           <w:bCs/>
+          <w:noProof/>
         </w:rPr>
         <w:drawing>
           <wp:inline distT="0" distB="0" distL="0" distR="0" wp14:anchorId="2FC27210" wp14:editId="4E01E74C">
@@ -1321,6 +1425,9 @@
     </w:p>
     <w:p>
       <w:r>
+        <w:rPr>
+          <w:noProof/>
+        </w:rPr>
         <w:drawing>
           <wp:inline distT="0" distB="0" distL="0" distR="0" wp14:anchorId="004A0AC0" wp14:editId="71ED1D51">
             <wp:extent cx="5461000" cy="1206554"/>
@@ -1360,6 +1467,9 @@
     </w:p>
     <w:p>
       <w:r>
+        <w:rPr>
+          <w:noProof/>
+        </w:rPr>
         <w:drawing>
           <wp:inline distT="0" distB="0" distL="0" distR="0" wp14:anchorId="743B8C6B" wp14:editId="7051242F">
             <wp:extent cx="4978656" cy="3721291"/>
@@ -1432,6 +1542,7 @@
         <w:rPr>
           <w:b/>
           <w:bCs/>
+          <w:noProof/>
         </w:rPr>
         <w:drawing>
           <wp:inline distT="0" distB="0" distL="0" distR="0" wp14:anchorId="078473D0" wp14:editId="545AD2C5">
@@ -1472,6 +1583,9 @@
     </w:p>
     <w:p>
       <w:r>
+        <w:rPr>
+          <w:noProof/>
+        </w:rPr>
         <w:drawing>
           <wp:inline distT="0" distB="0" distL="0" distR="0" wp14:anchorId="4705606A" wp14:editId="12B5C9A6">
             <wp:extent cx="5943600" cy="1730375"/>
@@ -1511,6 +1625,9 @@
     </w:p>
     <w:p>
       <w:r>
+        <w:rPr>
+          <w:noProof/>
+        </w:rPr>
         <w:drawing>
           <wp:inline distT="0" distB="0" distL="0" distR="0" wp14:anchorId="7EF67F87" wp14:editId="6C2AD0B8">
             <wp:extent cx="4083050" cy="3960907"/>
@@ -1583,6 +1700,7 @@
         <w:rPr>
           <w:b/>
           <w:bCs/>
+          <w:noProof/>
         </w:rPr>
         <w:drawing>
           <wp:inline distT="0" distB="0" distL="0" distR="0" wp14:anchorId="7CDC88AA" wp14:editId="7F06D3AA">
@@ -1632,6 +1750,7 @@
         <w:rPr>
           <w:b/>
           <w:bCs/>
+          <w:noProof/>
         </w:rPr>
         <w:drawing>
           <wp:inline distT="0" distB="0" distL="0" distR="0" wp14:anchorId="53D9225B" wp14:editId="2C2EE628">
@@ -1672,6 +1791,9 @@
     </w:p>
     <w:p>
       <w:r>
+        <w:rPr>
+          <w:noProof/>
+        </w:rPr>
         <w:drawing>
           <wp:inline distT="0" distB="0" distL="0" distR="0" wp14:anchorId="554F7F73" wp14:editId="758AB27E">
             <wp:extent cx="5943600" cy="4239260"/>
@@ -1729,6 +1851,9 @@
     </w:p>
     <w:p>
       <w:r>
+        <w:rPr>
+          <w:noProof/>
+        </w:rPr>
         <w:drawing>
           <wp:inline distT="0" distB="0" distL="0" distR="0" wp14:anchorId="74FA4A21" wp14:editId="6D867D57">
             <wp:extent cx="2248214" cy="1076475"/>
@@ -1768,6 +1893,9 @@
     </w:p>
     <w:p>
       <w:r>
+        <w:rPr>
+          <w:noProof/>
+        </w:rPr>
         <w:drawing>
           <wp:inline distT="0" distB="0" distL="0" distR="0" wp14:anchorId="7BDA7D76" wp14:editId="411EADF2">
             <wp:extent cx="5353050" cy="1702567"/>
@@ -1821,6 +1949,9 @@
     </w:p>
     <w:p>
       <w:r>
+        <w:rPr>
+          <w:noProof/>
+        </w:rPr>
         <w:drawing>
           <wp:inline distT="0" distB="0" distL="0" distR="0" wp14:anchorId="6248028D" wp14:editId="58222524">
             <wp:extent cx="5934903" cy="1190791"/>
@@ -1860,6 +1991,9 @@
     </w:p>
     <w:p>
       <w:r>
+        <w:rPr>
+          <w:noProof/>
+        </w:rPr>
         <w:drawing>
           <wp:inline distT="0" distB="0" distL="0" distR="0" wp14:anchorId="26F9C4F5" wp14:editId="68059A54">
             <wp:extent cx="4578350" cy="3121202"/>
@@ -1908,6 +2042,7 @@
         <w:rPr>
           <w:b/>
           <w:bCs/>
+          <w:noProof/>
         </w:rPr>
         <w:lastRenderedPageBreak/>
         <w:drawing>
@@ -1988,6 +2123,7 @@
         <w:rPr>
           <w:b/>
           <w:bCs/>
+          <w:noProof/>
         </w:rPr>
         <w:drawing>
           <wp:inline distT="0" distB="0" distL="0" distR="0" wp14:anchorId="7EBBDF53" wp14:editId="7A671A01">
@@ -2028,6 +2164,9 @@
     </w:p>
     <w:p>
       <w:r>
+        <w:rPr>
+          <w:noProof/>
+        </w:rPr>
         <w:drawing>
           <wp:inline distT="0" distB="0" distL="0" distR="0" wp14:anchorId="613792F4" wp14:editId="0BD1DB06">
             <wp:extent cx="5943600" cy="5406390"/>
@@ -2074,6 +2213,9 @@
     </w:p>
     <w:p>
       <w:r>
+        <w:rPr>
+          <w:noProof/>
+        </w:rPr>
         <w:drawing>
           <wp:inline distT="0" distB="0" distL="0" distR="0" wp14:anchorId="4465983D" wp14:editId="4E2ECFA9">
             <wp:extent cx="5943600" cy="2987040"/>
@@ -2119,6 +2261,9 @@
     </w:p>
     <w:p>
       <w:r>
+        <w:rPr>
+          <w:noProof/>
+        </w:rPr>
         <w:drawing>
           <wp:inline distT="0" distB="0" distL="0" distR="0" wp14:anchorId="7FB25579" wp14:editId="46312AC7">
             <wp:extent cx="4583300" cy="990600"/>
@@ -2158,6 +2303,9 @@
     </w:p>
     <w:p>
       <w:r>
+        <w:rPr>
+          <w:noProof/>
+        </w:rPr>
         <w:drawing>
           <wp:inline distT="0" distB="0" distL="0" distR="0" wp14:anchorId="335FEC19" wp14:editId="1905D149">
             <wp:extent cx="3949700" cy="2695164"/>
@@ -2204,6 +2352,9 @@
     </w:p>
     <w:p>
       <w:r>
+        <w:rPr>
+          <w:noProof/>
+        </w:rPr>
         <w:drawing>
           <wp:inline distT="0" distB="0" distL="0" distR="0" wp14:anchorId="1AA31B3F" wp14:editId="1C06873E">
             <wp:extent cx="5943600" cy="4239895"/>
@@ -2855,6 +3006,7 @@
   <w:style w:type="character" w:default="1" w:styleId="DefaultParagraphFont">
     <w:name w:val="Default Paragraph Font"/>
     <w:uiPriority w:val="1"/>
+    <w:semiHidden/>
     <w:unhideWhenUsed/>
   </w:style>
   <w:style w:type="table" w:default="1" w:styleId="TableNormal">

</xml_diff>